<commit_message>
penambahan fitur surat peminjaman dan kontak gmail di fab
</commit_message>
<xml_diff>
--- a/Sanggar_Tari_Bhakti_Nusantara/public/images/surat/peminjaman_rumah_adat.docx
+++ b/Sanggar_Tari_Bhakti_Nusantara/public/images/surat/peminjaman_rumah_adat.docx
@@ -9,6 +9,128 @@
           <w:sz w:val="20"/>
         </w:rPr>
       </w:pPr>
+      <w:r>
+        <w:rPr>
+          <w:noProof/>
+          <w:sz w:val="20"/>
+        </w:rPr>
+        <mc:AlternateContent>
+          <mc:Choice Requires="wpg">
+            <w:drawing>
+              <wp:anchor distT="0" distB="0" distL="0" distR="0" simplePos="0" relativeHeight="487560704" behindDoc="1" locked="0" layoutInCell="1" allowOverlap="1" wp14:anchorId="721226B3" wp14:editId="5F3053A7">
+                <wp:simplePos x="0" y="0"/>
+                <wp:positionH relativeFrom="page">
+                  <wp:posOffset>0</wp:posOffset>
+                </wp:positionH>
+                <wp:positionV relativeFrom="page">
+                  <wp:posOffset>9525</wp:posOffset>
+                </wp:positionV>
+                <wp:extent cx="7772400" cy="10049510"/>
+                <wp:effectExtent l="0" t="0" r="0" b="8890"/>
+                <wp:wrapNone/>
+                <wp:docPr id="1" name="Group 1"/>
+                <wp:cNvGraphicFramePr>
+                  <a:graphicFrameLocks xmlns:a="http://schemas.openxmlformats.org/drawingml/2006/main"/>
+                </wp:cNvGraphicFramePr>
+                <a:graphic xmlns:a="http://schemas.openxmlformats.org/drawingml/2006/main">
+                  <a:graphicData uri="http://schemas.microsoft.com/office/word/2010/wordprocessingGroup">
+                    <wpg:wgp>
+                      <wpg:cNvGrpSpPr>
+                        <a:grpSpLocks/>
+                      </wpg:cNvGrpSpPr>
+                      <wpg:grpSpPr>
+                        <a:xfrm>
+                          <a:off x="0" y="0"/>
+                          <a:ext cx="7772400" cy="10049510"/>
+                          <a:chOff x="0" y="0"/>
+                          <a:chExt cx="7772400" cy="10049255"/>
+                        </a:xfrm>
+                      </wpg:grpSpPr>
+                      <pic:pic xmlns:pic="http://schemas.openxmlformats.org/drawingml/2006/picture">
+                        <pic:nvPicPr>
+                          <pic:cNvPr id="2" name="Image 2"/>
+                          <pic:cNvPicPr/>
+                        </pic:nvPicPr>
+                        <pic:blipFill>
+                          <a:blip r:embed="rId4" cstate="print"/>
+                          <a:stretch>
+                            <a:fillRect/>
+                          </a:stretch>
+                        </pic:blipFill>
+                        <pic:spPr>
+                          <a:xfrm>
+                            <a:off x="0" y="0"/>
+                            <a:ext cx="7772400" cy="10049255"/>
+                          </a:xfrm>
+                          <a:prstGeom prst="rect">
+                            <a:avLst/>
+                          </a:prstGeom>
+                        </pic:spPr>
+                      </pic:pic>
+                      <pic:pic xmlns:pic="http://schemas.openxmlformats.org/drawingml/2006/picture">
+                        <pic:nvPicPr>
+                          <pic:cNvPr id="3" name="Image 3"/>
+                          <pic:cNvPicPr/>
+                        </pic:nvPicPr>
+                        <pic:blipFill>
+                          <a:blip r:embed="rId5" cstate="print"/>
+                          <a:stretch>
+                            <a:fillRect/>
+                          </a:stretch>
+                        </pic:blipFill>
+                        <pic:spPr>
+                          <a:xfrm>
+                            <a:off x="4746497" y="8222722"/>
+                            <a:ext cx="2020823" cy="1112519"/>
+                          </a:xfrm>
+                          <a:prstGeom prst="rect">
+                            <a:avLst/>
+                          </a:prstGeom>
+                        </pic:spPr>
+                      </pic:pic>
+                    </wpg:wgp>
+                  </a:graphicData>
+                </a:graphic>
+                <wp14:sizeRelH relativeFrom="margin">
+                  <wp14:pctWidth>0</wp14:pctWidth>
+                </wp14:sizeRelH>
+              </wp:anchor>
+            </w:drawing>
+          </mc:Choice>
+          <mc:Fallback>
+            <w:pict>
+              <v:group w14:anchorId="25717000" id="Group 1" o:spid="_x0000_s1026" style="position:absolute;margin-left:0;margin-top:.75pt;width:612pt;height:791.3pt;z-index:-15755776;mso-wrap-distance-left:0;mso-wrap-distance-right:0;mso-position-horizontal-relative:page;mso-position-vertical-relative:page;mso-width-relative:margin" coordsize="77724,100492" o:gfxdata="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">
+                <v:shapetype id="_x0000_t75" coordsize="21600,21600" o:spt="75" o:preferrelative="t" path="m@4@5l@4@11@9@11@9@5xe" filled="f" stroked="f">
+                  <v:stroke joinstyle="miter"/>
+                  <v:formulas>
+                    <v:f eqn="if lineDrawn pixelLineWidth 0"/>
+                    <v:f eqn="sum @0 1 0"/>
+                    <v:f eqn="sum 0 0 @1"/>
+                    <v:f eqn="prod @2 1 2"/>
+                    <v:f eqn="prod @3 21600 pixelWidth"/>
+                    <v:f eqn="prod @3 21600 pixelHeight"/>
+                    <v:f eqn="sum @0 0 1"/>
+                    <v:f eqn="prod @6 1 2"/>
+                    <v:f eqn="prod @7 21600 pixelWidth"/>
+                    <v:f eqn="sum @8 21600 0"/>
+                    <v:f eqn="prod @7 21600 pixelHeight"/>
+                    <v:f eqn="sum @10 21600 0"/>
+                  </v:formulas>
+                  <v:path o:extrusionok="f" gradientshapeok="t" o:connecttype="rect"/>
+                  <o:lock v:ext="edit" aspectratio="t"/>
+                </v:shapetype>
+                <v:shape id="Image 2" o:spid="_x0000_s1027" type="#_x0000_t75" style="position:absolute;width:77724;height:100492;visibility:visible;mso-wrap-style:square" o:gfxdata="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">
+                  <v:imagedata r:id="rId6" o:title=""/>
+                </v:shape>
+                <v:shape id="Image 3" o:spid="_x0000_s1028" type="#_x0000_t75" style="position:absolute;left:47464;top:82227;width:20209;height:11125;visibility:visible;mso-wrap-style:square" o:gfxdata="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">
+                  <v:imagedata r:id="rId7" o:title=""/>
+                </v:shape>
+                <w10:wrap anchorx="page" anchory="page"/>
+              </v:group>
+            </w:pict>
+          </mc:Fallback>
+        </mc:AlternateContent>
+      </w:r>
     </w:p>
     <w:p>
       <w:pPr>
@@ -37,7 +159,15 @@
     <w:p>
       <w:pPr>
         <w:pStyle w:val="BodyText"/>
-        <w:spacing w:before="169"/>
+        <w:rPr>
+          <w:sz w:val="20"/>
+        </w:rPr>
+      </w:pPr>
+    </w:p>
+    <w:p>
+      <w:pPr>
+        <w:pStyle w:val="BodyText"/>
+        <w:spacing w:before="76"/>
         <w:rPr>
           <w:sz w:val="20"/>
         </w:rPr>
@@ -79,23 +209,7 @@
           <w:sz w:val="24"/>
           <w:szCs w:val="24"/>
         </w:rPr>
-        <w:t>${</w:t>
-      </w:r>
-      <w:proofErr w:type="spellStart"/>
-      <w:r>
-        <w:rPr>
-          <w:sz w:val="24"/>
-          <w:szCs w:val="24"/>
-        </w:rPr>
-        <w:t>Nomor_Surat</w:t>
-      </w:r>
-      <w:proofErr w:type="spellEnd"/>
-      <w:r>
-        <w:rPr>
-          <w:sz w:val="24"/>
-          <w:szCs w:val="24"/>
-        </w:rPr>
-        <w:t>}</w:t>
+        <w:t>${Nomor_Surat}</w:t>
       </w:r>
     </w:p>
     <w:p>
@@ -272,19 +386,11 @@
         <w:spacing w:before="91" w:line="720" w:lineRule="auto"/>
         <w:ind w:left="120" w:right="38"/>
       </w:pPr>
-      <w:proofErr w:type="spellStart"/>
       <w:r>
         <w:rPr>
           <w:spacing w:val="-4"/>
         </w:rPr>
-        <w:t>Yth</w:t>
-      </w:r>
-      <w:proofErr w:type="spellEnd"/>
-      <w:r>
-        <w:rPr>
-          <w:spacing w:val="-4"/>
-        </w:rPr>
-        <w:t>, Di-</w:t>
+        <w:t>Yth, Di-</w:t>
       </w:r>
     </w:p>
     <w:p>
@@ -300,15 +406,7 @@
         <w:pStyle w:val="Heading1"/>
       </w:pPr>
       <w:r>
-        <w:t>${</w:t>
-      </w:r>
-      <w:proofErr w:type="spellStart"/>
-      <w:r>
-        <w:t>Kepada_Yth</w:t>
-      </w:r>
-      <w:proofErr w:type="spellEnd"/>
-      <w:r>
-        <w:t>}</w:t>
+        <w:t>${Kepada_Yth}</w:t>
       </w:r>
     </w:p>
     <w:p>
@@ -324,17 +422,6 @@
       <w:pPr>
         <w:pStyle w:val="BodyText"/>
         <w:ind w:left="120"/>
-      </w:pPr>
-      <w:r>
-        <w:rPr>
-          <w:spacing w:val="-2"/>
-        </w:rPr>
-        <w:t>Samarinda</w:t>
-      </w:r>
-    </w:p>
-    <w:p>
-      <w:pPr>
-        <w:pStyle w:val="BodyText"/>
         <w:sectPr>
           <w:type w:val="continuous"/>
           <w:pgSz w:w="12240" w:h="15840"/>
@@ -345,58 +432,17 @@
           </w:cols>
         </w:sectPr>
       </w:pPr>
-    </w:p>
-    <w:p>
-      <w:pPr>
-        <w:pStyle w:val="BodyText"/>
-      </w:pPr>
-      <w:r>
-        <w:rPr>
-          <w:noProof/>
-        </w:rPr>
-        <w:drawing>
-          <wp:anchor distT="0" distB="0" distL="0" distR="0" simplePos="0" relativeHeight="487556096" behindDoc="1" locked="0" layoutInCell="1" allowOverlap="1" wp14:anchorId="21C0DA9A" wp14:editId="471CF5DF">
-            <wp:simplePos x="0" y="0"/>
-            <wp:positionH relativeFrom="page">
-              <wp:posOffset>9144</wp:posOffset>
-            </wp:positionH>
-            <wp:positionV relativeFrom="page">
-              <wp:posOffset>3048</wp:posOffset>
-            </wp:positionV>
-            <wp:extent cx="7763255" cy="10049255"/>
-            <wp:effectExtent l="0" t="0" r="0" b="0"/>
-            <wp:wrapNone/>
-            <wp:docPr id="1" name="Image 1"/>
-            <wp:cNvGraphicFramePr>
-              <a:graphicFrameLocks xmlns:a="http://schemas.openxmlformats.org/drawingml/2006/main"/>
-            </wp:cNvGraphicFramePr>
-            <a:graphic xmlns:a="http://schemas.openxmlformats.org/drawingml/2006/main">
-              <a:graphicData uri="http://schemas.openxmlformats.org/drawingml/2006/picture">
-                <pic:pic xmlns:pic="http://schemas.openxmlformats.org/drawingml/2006/picture">
-                  <pic:nvPicPr>
-                    <pic:cNvPr id="1" name="Image 1"/>
-                    <pic:cNvPicPr/>
-                  </pic:nvPicPr>
-                  <pic:blipFill>
-                    <a:blip r:embed="rId4" cstate="print"/>
-                    <a:stretch>
-                      <a:fillRect/>
-                    </a:stretch>
-                  </pic:blipFill>
-                  <pic:spPr>
-                    <a:xfrm>
-                      <a:off x="0" y="0"/>
-                      <a:ext cx="7763255" cy="10049255"/>
-                    </a:xfrm>
-                    <a:prstGeom prst="rect">
-                      <a:avLst/>
-                    </a:prstGeom>
-                  </pic:spPr>
-                </pic:pic>
-              </a:graphicData>
-            </a:graphic>
-          </wp:anchor>
-        </w:drawing>
+      <w:r>
+        <w:rPr>
+          <w:spacing w:val="-2"/>
+        </w:rPr>
+        <w:t>Samarind</w:t>
+      </w:r>
+      <w:r>
+        <w:rPr>
+          <w:spacing w:val="-2"/>
+        </w:rPr>
+        <w:t>a</w:t>
       </w:r>
     </w:p>
     <w:p>
@@ -421,27 +467,7 @@
           <w:sz w:val="24"/>
           <w:szCs w:val="24"/>
         </w:rPr>
-        <w:t>${</w:t>
-      </w:r>
-      <w:proofErr w:type="spellStart"/>
-      <w:r>
-        <w:rPr>
-          <w:b/>
-          <w:bCs/>
-          <w:sz w:val="24"/>
-          <w:szCs w:val="24"/>
-        </w:rPr>
-        <w:t>Nama_Kegiatan</w:t>
-      </w:r>
-      <w:proofErr w:type="spellEnd"/>
-      <w:r>
-        <w:rPr>
-          <w:b/>
-          <w:bCs/>
-          <w:sz w:val="24"/>
-          <w:szCs w:val="24"/>
-        </w:rPr>
-        <w:t>}</w:t>
+        <w:t>${Nama_Kegiatan}</w:t>
       </w:r>
       <w:r>
         <w:rPr>
@@ -459,21 +485,7 @@
         <w:rPr>
           <w:b/>
         </w:rPr>
-        <w:t>${</w:t>
-      </w:r>
-      <w:proofErr w:type="spellStart"/>
-      <w:r>
-        <w:rPr>
-          <w:b/>
-        </w:rPr>
-        <w:t>Penyelenggara_Acara</w:t>
-      </w:r>
-      <w:proofErr w:type="spellEnd"/>
-      <w:r>
-        <w:rPr>
-          <w:b/>
-        </w:rPr>
-        <w:t>}</w:t>
+        <w:t>${Penyelenggara_Acara}</w:t>
       </w:r>
       <w:r>
         <w:t xml:space="preserve">, maka kami dari </w:t>
@@ -599,36 +611,26 @@
         <w:rPr>
           <w:b/>
         </w:rPr>
-        <w:t xml:space="preserve">permohonan peminjaman area </w:t>
-      </w:r>
-      <w:r>
-        <w:rPr>
-          <w:b/>
-        </w:rPr>
-        <w:t>${</w:t>
-      </w:r>
-      <w:proofErr w:type="spellStart"/>
-      <w:r>
-        <w:rPr>
-          <w:b/>
-        </w:rPr>
-        <w:t>Nama_Tempat_Peminjaman</w:t>
-      </w:r>
-      <w:proofErr w:type="spellEnd"/>
-      <w:r>
-        <w:rPr>
-          <w:b/>
-        </w:rPr>
-        <w:t>}</w:t>
-      </w:r>
-      <w:r>
-        <w:rPr>
-          <w:b/>
-        </w:rPr>
-        <w:t xml:space="preserve"> </w:t>
-      </w:r>
-      <w:r>
-        <w:t>sebagai tempat latihan persiapan guna mendukung kelancaran penampilan pada kegiatan tersebut.</w:t>
+        <w:t xml:space="preserve">permohonan peminjaman area ${Nama_Tempat_Peminjaman} </w:t>
+      </w:r>
+      <w:r>
+        <w:t xml:space="preserve">sebagai tempat </w:t>
+      </w:r>
+      <w:r>
+        <w:rPr>
+          <w:b/>
+          <w:bCs/>
+        </w:rPr>
+        <w:t>${Tujuan_Peminjaman}</w:t>
+      </w:r>
+      <w:r>
+        <w:t xml:space="preserve"> guna mendukung kelancaran penampilan pada </w:t>
+      </w:r>
+      <w:r>
+        <w:t>acara</w:t>
+      </w:r>
+      <w:r>
+        <w:t xml:space="preserve"> tersebut.</w:t>
       </w:r>
     </w:p>
     <w:p>
@@ -646,55 +648,13 @@
         </w:rPr>
       </w:pPr>
       <w:r>
-        <w:t>Adapun</w:t>
+        <w:t>Adapun kegiatan dimaksud akan dilaksanakan pada</w:t>
       </w:r>
       <w:r>
         <w:rPr>
           <w:spacing w:val="-4"/>
         </w:rPr>
-        <w:t xml:space="preserve"> </w:t>
-      </w:r>
-      <w:r>
-        <w:t>pelaksanaan</w:t>
-      </w:r>
-      <w:r>
-        <w:rPr>
-          <w:spacing w:val="-6"/>
-        </w:rPr>
-        <w:t xml:space="preserve"> </w:t>
-      </w:r>
-      <w:r>
-        <w:t>latihan</w:t>
-      </w:r>
-      <w:r>
-        <w:rPr>
-          <w:spacing w:val="-3"/>
-        </w:rPr>
-        <w:t xml:space="preserve"> </w:t>
-      </w:r>
-      <w:r>
-        <w:t>akan</w:t>
-      </w:r>
-      <w:r>
-        <w:rPr>
-          <w:spacing w:val="-3"/>
-        </w:rPr>
-        <w:t xml:space="preserve"> </w:t>
-      </w:r>
-      <w:r>
-        <w:t>dilaksanakan</w:t>
-      </w:r>
-      <w:r>
-        <w:rPr>
-          <w:spacing w:val="-3"/>
-        </w:rPr>
-        <w:t xml:space="preserve"> </w:t>
-      </w:r>
-      <w:r>
-        <w:rPr>
-          <w:spacing w:val="-4"/>
-        </w:rPr>
-        <w:t>pada:</w:t>
+        <w:t>:</w:t>
       </w:r>
     </w:p>
     <w:p>
@@ -709,6 +669,7 @@
           <w:tab w:val="left" w:pos="1620"/>
         </w:tabs>
         <w:spacing w:line="360" w:lineRule="auto"/>
+        <w:ind w:left="120"/>
         <w:rPr>
           <w:b/>
           <w:bCs/>
@@ -761,27 +722,7 @@
           <w:sz w:val="24"/>
           <w:szCs w:val="24"/>
         </w:rPr>
-        <w:t>${</w:t>
-      </w:r>
-      <w:proofErr w:type="spellStart"/>
-      <w:r>
-        <w:rPr>
-          <w:b/>
-          <w:bCs/>
-          <w:sz w:val="24"/>
-          <w:szCs w:val="24"/>
-        </w:rPr>
-        <w:t>Tanggal_Dilaksanakan</w:t>
-      </w:r>
-      <w:proofErr w:type="spellEnd"/>
-      <w:r>
-        <w:rPr>
-          <w:b/>
-          <w:bCs/>
-          <w:sz w:val="24"/>
-          <w:szCs w:val="24"/>
-        </w:rPr>
-        <w:t>}</w:t>
+        <w:t>${Tanggal_Dilaksanakan}</w:t>
       </w:r>
     </w:p>
     <w:p>
@@ -790,6 +731,7 @@
           <w:tab w:val="left" w:pos="1620"/>
         </w:tabs>
         <w:spacing w:line="360" w:lineRule="auto"/>
+        <w:ind w:left="120"/>
         <w:rPr>
           <w:b/>
           <w:bCs/>
@@ -901,6 +843,7 @@
           <w:tab w:val="left" w:pos="1620"/>
         </w:tabs>
         <w:spacing w:line="360" w:lineRule="auto"/>
+        <w:ind w:left="120"/>
         <w:rPr>
           <w:b/>
           <w:bCs/>
@@ -946,17 +889,7 @@
           <w:sz w:val="24"/>
           <w:szCs w:val="24"/>
         </w:rPr>
-        <w:t>{</w:t>
-      </w:r>
-      <w:proofErr w:type="spellStart"/>
-      <w:r>
-        <w:rPr>
-          <w:b/>
-          <w:bCs/>
-          <w:sz w:val="24"/>
-          <w:szCs w:val="24"/>
-        </w:rPr>
-        <w:t>Nama_Tempat</w:t>
+        <w:t>{Nama_Tempat</w:t>
       </w:r>
       <w:r>
         <w:rPr>
@@ -967,7 +900,6 @@
         </w:rPr>
         <w:t>_Peminjaman</w:t>
       </w:r>
-      <w:proofErr w:type="spellEnd"/>
       <w:r>
         <w:rPr>
           <w:b/>
@@ -994,27 +926,7 @@
           <w:sz w:val="24"/>
           <w:szCs w:val="24"/>
         </w:rPr>
-        <w:t>{</w:t>
-      </w:r>
-      <w:proofErr w:type="spellStart"/>
-      <w:r>
-        <w:rPr>
-          <w:b/>
-          <w:bCs/>
-          <w:sz w:val="24"/>
-          <w:szCs w:val="24"/>
-        </w:rPr>
-        <w:t>Kota_Atau_Provinsi</w:t>
-      </w:r>
-      <w:proofErr w:type="spellEnd"/>
-      <w:r>
-        <w:rPr>
-          <w:b/>
-          <w:bCs/>
-          <w:sz w:val="24"/>
-          <w:szCs w:val="24"/>
-        </w:rPr>
-        <w:t>}</w:t>
+        <w:t>{Kota_Atau_Provinsi}</w:t>
       </w:r>
     </w:p>
     <w:p>
@@ -1147,200 +1059,46 @@
     <w:p>
       <w:pPr>
         <w:pStyle w:val="BodyText"/>
+        <w:spacing w:line="360" w:lineRule="auto"/>
+        <w:ind w:left="90" w:right="54" w:firstLine="720"/>
       </w:pPr>
     </w:p>
     <w:p>
       <w:pPr>
         <w:pStyle w:val="BodyText"/>
-        <w:spacing w:before="252"/>
-      </w:pPr>
-    </w:p>
-    <w:p>
-      <w:pPr>
-        <w:pStyle w:val="BodyText"/>
-        <w:ind w:left="120"/>
-        <w:rPr>
-          <w:rFonts w:ascii="Calibri"/>
-        </w:rPr>
-      </w:pPr>
-      <w:r>
-        <w:rPr>
-          <w:rFonts w:ascii="Calibri"/>
-        </w:rPr>
-        <w:t>Hormat</w:t>
-      </w:r>
-      <w:r>
-        <w:rPr>
-          <w:rFonts w:ascii="Calibri"/>
-          <w:spacing w:val="-5"/>
-        </w:rPr>
-        <w:t xml:space="preserve"> </w:t>
-      </w:r>
-      <w:r>
-        <w:rPr>
-          <w:rFonts w:ascii="Calibri"/>
-          <w:spacing w:val="-2"/>
-        </w:rPr>
-        <w:t>kami,</w:t>
-      </w:r>
-    </w:p>
-    <w:p>
-      <w:pPr>
-        <w:pStyle w:val="BodyText"/>
-        <w:rPr>
-          <w:rFonts w:ascii="Calibri"/>
-        </w:rPr>
-      </w:pPr>
-    </w:p>
-    <w:p>
-      <w:pPr>
-        <w:pStyle w:val="BodyText"/>
-        <w:rPr>
-          <w:rFonts w:ascii="Calibri"/>
-        </w:rPr>
-      </w:pPr>
-    </w:p>
-    <w:p>
-      <w:pPr>
-        <w:pStyle w:val="BodyText"/>
-        <w:rPr>
-          <w:rFonts w:ascii="Calibri"/>
-        </w:rPr>
-      </w:pPr>
-    </w:p>
-    <w:p>
-      <w:pPr>
-        <w:pStyle w:val="BodyText"/>
-        <w:spacing w:before="6"/>
-        <w:rPr>
-          <w:rFonts w:ascii="Calibri"/>
-        </w:rPr>
-      </w:pPr>
-    </w:p>
-    <w:p>
-      <w:pPr>
-        <w:pStyle w:val="BodyText"/>
-        <w:ind w:left="120"/>
-        <w:rPr>
-          <w:rFonts w:ascii="Calibri"/>
-        </w:rPr>
-      </w:pPr>
-      <w:r>
-        <w:rPr>
-          <w:rFonts w:ascii="Calibri"/>
-        </w:rPr>
-        <w:t>[</w:t>
-      </w:r>
-      <w:r>
-        <w:rPr>
-          <w:rFonts w:ascii="Calibri"/>
-          <w:spacing w:val="-6"/>
-        </w:rPr>
-        <w:t xml:space="preserve"> </w:t>
-      </w:r>
-      <w:r>
-        <w:rPr>
-          <w:rFonts w:ascii="Calibri"/>
-        </w:rPr>
-        <w:t>Nadifa</w:t>
-      </w:r>
-      <w:r>
-        <w:rPr>
-          <w:rFonts w:ascii="Calibri"/>
+        <w:spacing w:before="128"/>
+      </w:pPr>
+    </w:p>
+    <w:p>
+      <w:pPr>
+        <w:ind w:left="6480"/>
+      </w:pPr>
+      <w:r>
+        <w:t>Samarinda,</w:t>
+      </w:r>
+      <w:r>
+        <w:rPr>
           <w:spacing w:val="-4"/>
         </w:rPr>
         <w:t xml:space="preserve"> </w:t>
       </w:r>
       <w:r>
         <w:rPr>
-          <w:rFonts w:ascii="Calibri"/>
-        </w:rPr>
-        <w:t>Salsabila</w:t>
-      </w:r>
-      <w:r>
-        <w:rPr>
-          <w:rFonts w:ascii="Calibri"/>
-          <w:spacing w:val="-2"/>
-        </w:rPr>
-        <w:t xml:space="preserve"> </w:t>
-      </w:r>
-      <w:r>
-        <w:rPr>
-          <w:rFonts w:ascii="Calibri"/>
-        </w:rPr>
-        <w:t>P</w:t>
-      </w:r>
-      <w:r>
-        <w:rPr>
-          <w:rFonts w:ascii="Calibri"/>
-          <w:spacing w:val="-2"/>
-        </w:rPr>
-        <w:t xml:space="preserve"> </w:t>
-      </w:r>
-      <w:r>
-        <w:rPr>
-          <w:rFonts w:ascii="Calibri"/>
-          <w:spacing w:val="-10"/>
-        </w:rPr>
-        <w:t>]</w:t>
-      </w:r>
-    </w:p>
-    <w:p>
-      <w:pPr>
-        <w:pStyle w:val="BodyText"/>
-        <w:spacing w:before="22"/>
-        <w:ind w:left="120"/>
-        <w:rPr>
-          <w:rFonts w:ascii="Calibri"/>
-        </w:rPr>
-      </w:pPr>
-      <w:proofErr w:type="spellStart"/>
-      <w:r>
-        <w:rPr>
-          <w:rFonts w:ascii="Calibri"/>
-        </w:rPr>
-        <w:t>Sekertaris</w:t>
-      </w:r>
-      <w:proofErr w:type="spellEnd"/>
-      <w:r>
-        <w:rPr>
-          <w:rFonts w:ascii="Calibri"/>
-          <w:spacing w:val="-7"/>
-        </w:rPr>
-        <w:t xml:space="preserve"> </w:t>
-      </w:r>
-      <w:r>
-        <w:rPr>
-          <w:rFonts w:ascii="Calibri"/>
-        </w:rPr>
-        <w:t>Sanggar</w:t>
-      </w:r>
-      <w:r>
-        <w:rPr>
-          <w:rFonts w:ascii="Calibri"/>
-          <w:spacing w:val="-9"/>
-        </w:rPr>
-        <w:t xml:space="preserve"> </w:t>
-      </w:r>
-      <w:r>
-        <w:rPr>
-          <w:rFonts w:ascii="Calibri"/>
-        </w:rPr>
-        <w:t>Bhakti</w:t>
-      </w:r>
-      <w:r>
-        <w:rPr>
-          <w:rFonts w:ascii="Calibri"/>
-          <w:spacing w:val="-8"/>
-        </w:rPr>
-        <w:t xml:space="preserve"> </w:t>
-      </w:r>
-      <w:r>
-        <w:rPr>
-          <w:rFonts w:ascii="Calibri"/>
-          <w:spacing w:val="-2"/>
-        </w:rPr>
-        <w:t>Nusantara</w:t>
+          <w:spacing w:val="-4"/>
+        </w:rPr>
+        <w:t>$</w:t>
+      </w:r>
+      <w:r>
+        <w:t>{</w:t>
+      </w:r>
+      <w:r>
+        <w:t>Tanggal_</w:t>
+      </w:r>
+      <w:r>
+        <w:t>Surat</w:t>
+      </w:r>
+      <w:r>
+        <w:t>}</w:t>
       </w:r>
     </w:p>
     <w:sectPr>
@@ -1764,6 +1522,7 @@
     <w:link w:val="Heading1Char"/>
     <w:uiPriority w:val="9"/>
     <w:qFormat/>
+    <w:rsid w:val="008951E5"/>
     <w:pPr>
       <w:ind w:left="120"/>
       <w:outlineLvl w:val="0"/>
@@ -1776,7 +1535,6 @@
   <w:style w:type="character" w:default="1" w:styleId="DefaultParagraphFont">
     <w:name w:val="Default Paragraph Font"/>
     <w:uiPriority w:val="1"/>
-    <w:semiHidden/>
     <w:unhideWhenUsed/>
   </w:style>
   <w:style w:type="table" w:default="1" w:styleId="TableNormal">
@@ -1803,6 +1561,7 @@
   <w:style w:type="paragraph" w:styleId="BodyText">
     <w:name w:val="Body Text"/>
     <w:basedOn w:val="Normal"/>
+    <w:link w:val="BodyTextChar"/>
     <w:uiPriority w:val="1"/>
     <w:qFormat/>
   </w:style>
@@ -1823,11 +1582,22 @@
     <w:basedOn w:val="DefaultParagraphFont"/>
     <w:link w:val="Heading1"/>
     <w:uiPriority w:val="9"/>
-    <w:rsid w:val="00052FC4"/>
+    <w:rsid w:val="008951E5"/>
     <w:rPr>
       <w:rFonts w:ascii="Times New Roman" w:eastAsia="Times New Roman" w:hAnsi="Times New Roman" w:cs="Times New Roman"/>
       <w:b/>
       <w:bCs/>
+      <w:lang w:val="id"/>
+    </w:rPr>
+  </w:style>
+  <w:style w:type="character" w:customStyle="1" w:styleId="BodyTextChar">
+    <w:name w:val="Body Text Char"/>
+    <w:basedOn w:val="DefaultParagraphFont"/>
+    <w:link w:val="BodyText"/>
+    <w:uiPriority w:val="1"/>
+    <w:rsid w:val="008951E5"/>
+    <w:rPr>
+      <w:rFonts w:ascii="Times New Roman" w:eastAsia="Times New Roman" w:hAnsi="Times New Roman" w:cs="Times New Roman"/>
       <w:lang w:val="id"/>
     </w:rPr>
   </w:style>

</xml_diff>